<commit_message>
Added tailwind and express modules
</commit_message>
<xml_diff>
--- a/Home Page Content.docx
+++ b/Home Page Content.docx
@@ -3,6 +3,42 @@
 <w:document xmlns:wpc="http://schemas.microsoft.com/office/word/2010/wordprocessingCanvas" xmlns:cx="http://schemas.microsoft.com/office/drawing/2014/chartex" xmlns:cx1="http://schemas.microsoft.com/office/drawing/2015/9/8/chartex" xmlns:cx2="http://schemas.microsoft.com/office/drawing/2015/10/21/chartex" xmlns:cx3="http://schemas.microsoft.com/office/drawing/2016/5/9/chartex" xmlns:cx4="http://schemas.microsoft.com/office/drawing/2016/5/10/chartex" xmlns:cx5="http://schemas.microsoft.com/office/drawing/2016/5/11/chartex" xmlns:cx6="http://schemas.microsoft.com/office/drawing/2016/5/12/chartex" xmlns:cx7="http://schemas.microsoft.com/office/drawing/2016/5/13/chartex" xmlns:cx8="http://schemas.microsoft.com/office/drawing/2016/5/14/chartex" xmlns:mc="http://schemas.openxmlformats.org/markup-compatibility/2006" xmlns:aink="http://schemas.microsoft.com/office/drawing/2016/ink" xmlns:am3d="http://schemas.microsoft.com/office/drawing/2017/model3d" xmlns:o="urn:schemas-microsoft-com:office:office" xmlns:oel="http://schemas.microsoft.com/office/2019/extlst" xmlns:r="http://schemas.openxmlformats.org/officeDocument/2006/relationships" xmlns:m="http://schemas.openxmlformats.org/officeDocument/2006/math" xmlns:v="urn:schemas-microsoft-com:vml" xmlns:wp14="http://schemas.microsoft.com/office/word/2010/wordprocessingDrawing" xmlns:wp="http://schemas.openxmlformats.org/drawingml/2006/wordprocessingDrawing" xmlns:w10="urn:schemas-microsoft-com:office:word" xmlns:w="http://schemas.openxmlformats.org/wordprocessingml/2006/main" xmlns:w14="http://schemas.microsoft.com/office/word/2010/wordml" xmlns:w15="http://schemas.microsoft.com/office/word/2012/wordml" xmlns:w16cex="http://schemas.microsoft.com/office/word/2018/wordml/cex" xmlns:w16cid="http://schemas.microsoft.com/office/word/2016/wordml/cid" xmlns:w16="http://schemas.microsoft.com/office/word/2018/wordml" xmlns:w16du="http://schemas.microsoft.com/office/word/2023/wordml/word16du" xmlns:w16sdtdh="http://schemas.microsoft.com/office/word/2020/wordml/sdtdatahash" xmlns:w16se="http://schemas.microsoft.com/office/word/2015/wordml/symex" xmlns:wpg="http://schemas.microsoft.com/office/word/2010/wordprocessingGroup" xmlns:wpi="http://schemas.microsoft.com/office/word/2010/wordprocessingInk" xmlns:wne="http://schemas.microsoft.com/office/word/2006/wordml" xmlns:wps="http://schemas.microsoft.com/office/word/2010/wordprocessingShape" mc:Ignorable="w14 w15 w16se w16cid w16 w16cex w16sdtdh wp14">
   <w:body>
     <w:p>
+      <w:pPr>
+        <w:rPr>
+          <w:b/>
+          <w:bCs/>
+          <w:u w:val="single"/>
+        </w:rPr>
+      </w:pPr>
+      <w:r>
+        <w:rPr>
+          <w:b/>
+          <w:bCs/>
+          <w:u w:val="single"/>
+        </w:rPr>
+        <w:t>Welcome:</w:t>
+      </w:r>
+    </w:p>
+    <w:p>
+      <w:r>
+        <w:t xml:space="preserve">Hi, I’m Matthius Mlengah. Computer games student </w:t>
+      </w:r>
+      <w:r>
+        <w:rPr>
+          <w:b/>
+          <w:bCs/>
+          <w:u w:val="single"/>
+        </w:rPr>
+        <w:br/>
+      </w:r>
+      <w:r>
+        <w:rPr>
+          <w:b/>
+          <w:bCs/>
+          <w:u w:val="single"/>
+        </w:rPr>
+        <w:br/>
+      </w:r>
       <w:r>
         <w:rPr>
           <w:b/>
@@ -100,8 +136,13 @@
         </w:numPr>
       </w:pPr>
       <w:r>
-        <w:t>Developed 2D games</w:t>
-      </w:r>
+        <w:t xml:space="preserve">Developed 2D </w:t>
+      </w:r>
+      <w:proofErr w:type="gramStart"/>
+      <w:r>
+        <w:t>games</w:t>
+      </w:r>
+      <w:proofErr w:type="gramEnd"/>
     </w:p>
     <w:p>
       <w:r>
@@ -153,8 +194,13 @@
         </w:numPr>
       </w:pPr>
       <w:r>
-        <w:t>Developed 2D games</w:t>
-      </w:r>
+        <w:t xml:space="preserve">Developed 2D </w:t>
+      </w:r>
+      <w:proofErr w:type="gramStart"/>
+      <w:r>
+        <w:t>games</w:t>
+      </w:r>
+      <w:proofErr w:type="gramEnd"/>
     </w:p>
     <w:p>
       <w:r>
@@ -170,8 +216,13 @@
         </w:numPr>
       </w:pPr>
       <w:r>
-        <w:t>Developed 2D and 3D games using Unity</w:t>
-      </w:r>
+        <w:t xml:space="preserve">Developed 2D and 3D games using </w:t>
+      </w:r>
+      <w:proofErr w:type="gramStart"/>
+      <w:r>
+        <w:t>Unity</w:t>
+      </w:r>
+      <w:proofErr w:type="gramEnd"/>
     </w:p>
     <w:p>
       <w:pPr>

</xml_diff>

<commit_message>
Change folder structure for express js
Also edited some text so it feels better
</commit_message>
<xml_diff>
--- a/Home Page Content.docx
+++ b/Home Page Content.docx
@@ -77,7 +77,13 @@
       </w:r>
       <w:proofErr w:type="spellEnd"/>
       <w:r>
-        <w:t xml:space="preserve"> library. It was during this project that my passion for programming truly ignited, as I discovered the thrill of problem-solving and overcoming challenges. This experience laid the foundation for my continued journey in the field of computer science, which led me to join Birmingham City University. Here, I am devotedly studying of computer game technology, to expand my expertise and deepen my understanding.</w:t>
+        <w:t xml:space="preserve"> library. It was during this project that my passion for programming truly ignited, as I discovered the thrill of problem-solving and overcoming challenges. This experience laid the foundation for my continued journey in the field of computer science, which led me to join Birmingham City University. Here, I am</w:t>
+      </w:r>
+      <w:r>
+        <w:t xml:space="preserve"> </w:t>
+      </w:r>
+      <w:r>
+        <w:t>studying computer game technology, to expand my expertise and deepen my understanding.</w:t>
       </w:r>
       <w:r>
         <w:br/>
@@ -86,16 +92,17 @@
         <w:br/>
       </w:r>
       <w:r>
-        <w:t xml:space="preserve">To gain a deeper understanding of my education and professional experience, I encourage </w:t>
-      </w:r>
-      <w:r>
-        <w:t xml:space="preserve">you </w:t>
-      </w:r>
-      <w:r>
-        <w:t>to review the attached CV for comprehensive details.</w:t>
-      </w:r>
-    </w:p>
-    <w:p>
+        <w:t>For further details of my</w:t>
+      </w:r>
+      <w:r>
+        <w:t xml:space="preserve"> education and professional experience, </w:t>
+      </w:r>
+      <w:r>
+        <w:t>please refer to the CV provided below.</w:t>
+      </w:r>
+      <w:r>
+        <w:br/>
+      </w:r>
       <w:r>
         <w:br/>
       </w:r>

</xml_diff>